<commit_message>
Correçoes do review do Duke
</commit_message>
<xml_diff>
--- a/assets/Jonathan's Résumé.docx
+++ b/assets/Jonathan's Résumé.docx
@@ -241,6 +241,7 @@
     </w:p>
     <w:p>
       <w:pPr>
+        <w:ind w:left="520"/>
         <w:spacing w:after="0"/>
         <w:rPr>
           <w:sz w:val="20"/>
@@ -290,7 +291,36 @@
     </w:p>
     <w:p>
       <w:pPr>
-        <w:spacing w:after="0" w:line="236" w:lineRule="exact"/>
+        <w:spacing w:after="0" w:line="237" w:lineRule="exact"/>
+        <w:rPr>
+          <w:sz w:val="24"/>
+          <w:szCs w:val="24"/>
+          <w:color w:val="auto"/>
+        </w:rPr>
+      </w:pPr>
+    </w:p>
+    <w:p>
+      <w:pPr>
+        <w:spacing w:after="0"/>
+        <w:rPr>
+          <w:sz w:val="20"/>
+          <w:szCs w:val="20"/>
+          <w:color w:val="auto"/>
+        </w:rPr>
+      </w:pPr>
+      <w:r>
+        <w:rPr>
+          <w:rFonts w:ascii="Arial" w:cs="Arial" w:eastAsia="Arial" w:hAnsi="Arial"/>
+          <w:sz w:val="15"/>
+          <w:szCs w:val="15"/>
+          <w:color w:val="auto"/>
+        </w:rPr>
+        <w:t>1844 West 7th Avenue, Vancouver, BC</w:t>
+      </w:r>
+    </w:p>
+    <w:p>
+      <w:pPr>
+        <w:spacing w:after="0" w:line="227" w:lineRule="exact"/>
         <w:rPr>
           <w:sz w:val="24"/>
           <w:szCs w:val="24"/>
@@ -315,46 +345,16 @@
           <w:szCs w:val="16"/>
           <w:color w:val="auto"/>
         </w:rPr>
-        <w:t>Vancouver, BC</w:t>
-      </w:r>
-    </w:p>
-    <w:p>
-      <w:pPr>
-        <w:spacing w:after="0" w:line="216" w:lineRule="exact"/>
-        <w:rPr>
-          <w:sz w:val="24"/>
-          <w:szCs w:val="24"/>
-          <w:color w:val="auto"/>
-        </w:rPr>
-      </w:pPr>
-    </w:p>
-    <w:p>
-      <w:pPr>
-        <w:jc w:val="right"/>
-        <w:spacing w:after="0"/>
-        <w:rPr>
-          <w:sz w:val="20"/>
-          <w:szCs w:val="20"/>
-          <w:color w:val="auto"/>
-        </w:rPr>
-      </w:pPr>
-      <w:r>
-        <w:rPr>
-          <w:rFonts w:ascii="Arial" w:cs="Arial" w:eastAsia="Arial" w:hAnsi="Arial"/>
-          <w:sz w:val="16"/>
-          <w:szCs w:val="16"/>
-          <w:color w:val="auto"/>
-        </w:rPr>
         <w:t>jonathan_oliveira</w:t>
       </w:r>
     </w:p>
     <w:p>
       <w:pPr>
         <w:sectPr>
-          <w:pgSz w:w="11900" w:h="17039" w:orient="portrait"/>
+          <w:pgSz w:w="11900" w:h="16983" w:orient="portrait"/>
           <w:cols w:equalWidth="0" w:num="2">
-            <w:col w:w="3700" w:space="4400"/>
-            <w:col w:w="2220"/>
+            <w:col w:w="3700" w:space="3880"/>
+            <w:col w:w="2740"/>
           </w:cols>
           <w:pgMar w:left="640" w:top="306" w:right="940" w:bottom="0" w:gutter="0" w:footer="0" w:header="0"/>
         </w:sectPr>
@@ -430,7 +430,7 @@
           <w:szCs w:val="14"/>
           <w:color w:val="4F90CD"/>
         </w:rPr>
-        <w:t>12/2009 - 06/2013</w:t>
+        <w:t>03/2015 - Present</w:t>
       </w:r>
       <w:r>
         <w:rPr>
@@ -886,7 +886,7 @@
     </w:p>
     <w:p>
       <w:pPr>
-        <w:ind w:left="180" w:right="260" w:hanging="179"/>
+        <w:ind w:left="180" w:right="240" w:hanging="179"/>
         <w:spacing w:after="0" w:line="259" w:lineRule="auto"/>
         <w:rPr>
           <w:sz w:val="20"/>
@@ -954,7 +954,7 @@
           <w:szCs w:val="16"/>
           <w:color w:val="auto"/>
         </w:rPr>
-        <w:t xml:space="preserve"> Automated several marketing processes such as brochure generation and homes images manipulations.</w:t>
+        <w:t xml:space="preserve"> Automated several marketing processes such as brochure generation and images manipulations.</w:t>
       </w:r>
     </w:p>
     <w:p>
@@ -1041,7 +1041,7 @@
     </w:p>
     <w:p>
       <w:pPr>
-        <w:spacing w:after="0" w:line="95" w:lineRule="exact"/>
+        <w:spacing w:after="0" w:line="75" w:lineRule="exact"/>
         <w:rPr>
           <w:sz w:val="24"/>
           <w:szCs w:val="24"/>
@@ -1381,7 +1381,7 @@
           <w:szCs w:val="16"/>
           <w:color w:val="auto"/>
         </w:rPr>
-        <w:t xml:space="preserve"> Participated in the development and maintenance of a large CRM &amp; Billing system with Java and internal frameworks.</w:t>
+        <w:t xml:space="preserve"> Participated in the development and maintenance of a large CRM &amp; billing system with Java and internal frameworks.</w:t>
       </w:r>
     </w:p>
     <w:p>
@@ -1547,7 +1547,7 @@
           <w:szCs w:val="16"/>
           <w:color w:val="auto"/>
         </w:rPr>
-        <w:t xml:space="preserve"> Took the initiative to change technologies of a JSF project to AngularJS, meeting client's tight deadlines and budget.</w:t>
+        <w:t xml:space="preserve"> Took the initiative to change technologies of a JSF project to AngularJS, meeting client's tight deadlines and budget requirements.</w:t>
       </w:r>
     </w:p>
     <w:p>
@@ -1629,7 +1629,7 @@
           <w:szCs w:val="16"/>
           <w:color w:val="auto"/>
         </w:rPr>
-        <w:t xml:space="preserve"> Teached AngularJS and Spring to the other team members.</w:t>
+        <w:t xml:space="preserve"> Taught AngularJS and Spring to the other team members.</w:t>
       </w:r>
     </w:p>
     <w:p>
@@ -1717,7 +1717,7 @@
     </w:p>
     <w:p>
       <w:pPr>
-        <w:spacing w:after="0" w:line="81" w:lineRule="exact"/>
+        <w:spacing w:after="0" w:line="61" w:lineRule="exact"/>
         <w:rPr>
           <w:sz w:val="24"/>
           <w:szCs w:val="24"/>
@@ -1931,7 +1931,7 @@
     </w:p>
     <w:p>
       <w:pPr>
-        <w:spacing w:after="0"/>
+        <w:spacing w:after="0" w:line="239" w:lineRule="auto"/>
         <w:rPr>
           <w:sz w:val="20"/>
           <w:szCs w:val="20"/>
@@ -1950,7 +1950,7 @@
     </w:p>
     <w:p>
       <w:pPr>
-        <w:spacing w:after="0" w:line="139" w:lineRule="exact"/>
+        <w:spacing w:after="0" w:line="140" w:lineRule="exact"/>
         <w:rPr>
           <w:sz w:val="24"/>
           <w:szCs w:val="24"/>
@@ -3457,7 +3457,7 @@
     <w:p>
       <w:pPr>
         <w:sectPr>
-          <w:pgSz w:w="11900" w:h="17039" w:orient="portrait"/>
+          <w:pgSz w:w="11900" w:h="16983" w:orient="portrait"/>
           <w:cols w:equalWidth="0" w:num="2">
             <w:col w:w="6260" w:space="720"/>
             <w:col w:w="3780"/>
@@ -3547,7 +3547,7 @@
           <w:szCs w:val="16"/>
           <w:color w:val="auto"/>
         </w:rPr>
-        <w:t xml:space="preserve"> Participated in outsourcing projects, with Java, defining architecture, programming, delegating tasks and keeping follow-ups with other programmers.</w:t>
+        <w:t xml:space="preserve"> Participated in outsourcing projects, with Java, defining architecture, programming, delegating tasks and managing follow-ups with other programmers.</w:t>
       </w:r>
     </w:p>
     <w:p>
@@ -3630,7 +3630,7 @@
           <w:szCs w:val="16"/>
           <w:color w:val="auto"/>
         </w:rPr>
-        <w:t xml:space="preserve"> Automated several HR internal processes by making surveys, analysing processes and developing a software to help HR do things faster and easier.</w:t>
+        <w:t xml:space="preserve"> Automated several internal HR processes by making surveys, analyzing processes and developing a software to help HR operate more eﬃciently.</w:t>
       </w:r>
     </w:p>
     <w:p>
@@ -3800,7 +3800,7 @@
     </w:p>
     <w:p>
       <w:pPr>
-        <w:spacing w:after="0" w:line="95" w:lineRule="exact"/>
+        <w:spacing w:after="0" w:line="75" w:lineRule="exact"/>
         <w:rPr>
           <w:sz w:val="24"/>
           <w:szCs w:val="24"/>
@@ -4476,7 +4476,7 @@
     </w:p>
     <w:p>
       <w:pPr>
-        <w:spacing w:after="0" w:line="41" w:lineRule="exact"/>
+        <w:spacing w:after="0" w:line="81" w:lineRule="exact"/>
         <w:rPr>
           <w:sz w:val="24"/>
           <w:szCs w:val="24"/>
@@ -4685,7 +4685,7 @@
     </w:p>
     <w:p>
       <w:pPr>
-        <w:spacing w:after="0" w:line="160" w:lineRule="exact"/>
+        <w:spacing w:after="0" w:line="140" w:lineRule="exact"/>
         <w:rPr>
           <w:sz w:val="24"/>
           <w:szCs w:val="24"/>
@@ -4743,7 +4743,7 @@
     </w:p>
     <w:p>
       <w:pPr>
-        <w:spacing w:after="0" w:line="160" w:lineRule="exact"/>
+        <w:spacing w:after="0" w:line="140" w:lineRule="exact"/>
         <w:rPr>
           <w:sz w:val="24"/>
           <w:szCs w:val="24"/>
@@ -4801,7 +4801,7 @@
     </w:p>
     <w:p>
       <w:pPr>
-        <w:spacing w:after="0" w:line="345" w:lineRule="exact"/>
+        <w:spacing w:after="0" w:line="265" w:lineRule="exact"/>
         <w:rPr>
           <w:sz w:val="24"/>
           <w:szCs w:val="24"/>
@@ -4843,7 +4843,7 @@
     <w:p>
       <w:pPr>
         <w:ind w:right="400"/>
-        <w:spacing w:after="0" w:line="343" w:lineRule="auto"/>
+        <w:spacing w:after="0" w:line="364" w:lineRule="auto"/>
         <w:rPr>
           <w:sz w:val="20"/>
           <w:szCs w:val="20"/>
@@ -4861,7 +4861,7 @@
       </w:r>
     </w:p>
     <w:sectPr>
-      <w:pgSz w:w="11900" w:h="17039" w:orient="portrait"/>
+      <w:pgSz w:w="11900" w:h="16983" w:orient="portrait"/>
       <w:cols w:equalWidth="0" w:num="2">
         <w:col w:w="6240" w:space="740"/>
         <w:col w:w="3820"/>

</xml_diff>